<commit_message>
Basic Angular Frontend started
</commit_message>
<xml_diff>
--- a/data/simple.docx
+++ b/data/simple.docx
@@ -70,21 +70,7 @@
         <w:rPr>
           <w:lang w:val="en-US"/>
         </w:rPr>
-        <w:t xml:space="preserve">son of Fourth </w:t>
-      </w:r>
-      <w:proofErr w:type="spellStart"/>
-      <w:r>
-        <w:rPr>
-          <w:lang w:val="en-US"/>
-        </w:rPr>
-        <w:t>Hokage</w:t>
-      </w:r>
-      <w:proofErr w:type="spellEnd"/>
-      <w:r>
-        <w:rPr>
-          <w:lang w:val="en-US"/>
-        </w:rPr>
-        <w:t xml:space="preserve"> Minato</w:t>
+        <w:t>son of Fourth Hokage Minato</w:t>
       </w:r>
       <w:r>
         <w:rPr>
@@ -92,7 +78,6 @@
         </w:rPr>
         <w:t xml:space="preserve">; learns </w:t>
       </w:r>
-      <w:proofErr w:type="spellStart"/>
       <w:proofErr w:type="gramStart"/>
       <w:r>
         <w:rPr>
@@ -100,7 +85,6 @@
         </w:rPr>
         <w:t>Rasengan</w:t>
       </w:r>
-      <w:proofErr w:type="spellEnd"/>
       <w:proofErr w:type="gramEnd"/>
     </w:p>
     <w:p>
@@ -109,35 +93,157 @@
           <w:lang w:val="en-US"/>
         </w:rPr>
       </w:pPr>
-      <w:proofErr w:type="spellStart"/>
-      <w:r>
-        <w:rPr>
-          <w:lang w:val="en-US"/>
-        </w:rPr>
-        <w:t>Sasuke</w:t>
-      </w:r>
-      <w:proofErr w:type="spellEnd"/>
-      <w:r>
-        <w:rPr>
-          <w:lang w:val="en-US"/>
-        </w:rPr>
-        <w:t>: Uchiha</w:t>
-      </w:r>
-      <w:r>
-        <w:rPr>
-          <w:lang w:val="en-US"/>
-        </w:rPr>
-        <w:t xml:space="preserve">; can use </w:t>
-      </w:r>
-      <w:proofErr w:type="spellStart"/>
+      <w:r>
+        <w:rPr>
+          <w:lang w:val="en-US"/>
+        </w:rPr>
+        <w:t>Sasuke: Uchiha</w:t>
+      </w:r>
+      <w:r>
+        <w:rPr>
+          <w:lang w:val="en-US"/>
+        </w:rPr>
+        <w:t>; can use Sharingan</w:t>
+      </w:r>
+    </w:p>
+    <w:p>
+      <w:pPr>
+        <w:rPr>
+          <w:lang w:val="en-US"/>
+        </w:rPr>
+      </w:pPr>
+      <w:r>
+        <w:rPr>
+          <w:lang w:val="en-US"/>
+        </w:rPr>
+        <w:t>Sakura: Haruno</w:t>
+      </w:r>
+    </w:p>
+    <w:p>
+      <w:pPr>
+        <w:rPr>
+          <w:lang w:val="en-US"/>
+        </w:rPr>
+      </w:pPr>
+      <w:r>
+        <w:rPr>
+          <w:lang w:val="en-US"/>
+        </w:rPr>
+        <w:t xml:space="preserve">Rock: </w:t>
+      </w:r>
+      <w:r>
+        <w:rPr>
+          <w:lang w:val="en-US"/>
+        </w:rPr>
+        <w:t xml:space="preserve">Lee; </w:t>
+      </w:r>
+      <w:r>
+        <w:rPr>
+          <w:lang w:val="en-US"/>
+        </w:rPr>
+        <w:t>Taijutsu</w:t>
+      </w:r>
+    </w:p>
+    <w:p>
+      <w:pPr>
+        <w:rPr>
+          <w:lang w:val="en-US"/>
+        </w:rPr>
+      </w:pPr>
+      <w:r>
+        <w:rPr>
+          <w:lang w:val="en-US"/>
+        </w:rPr>
+        <w:t>Neji: Hyuuga</w:t>
+      </w:r>
+      <w:r>
+        <w:rPr>
+          <w:lang w:val="en-US"/>
+        </w:rPr>
+        <w:t>;</w:t>
+      </w:r>
+      <w:r>
+        <w:rPr>
+          <w:lang w:val="en-US"/>
+        </w:rPr>
+        <w:t xml:space="preserve"> can use Byakugan</w:t>
+      </w:r>
+    </w:p>
+    <w:p>
+      <w:pPr>
+        <w:rPr>
+          <w:lang w:val="en-US"/>
+        </w:rPr>
+      </w:pPr>
+      <w:r>
+        <w:rPr>
+          <w:lang w:val="en-US"/>
+        </w:rPr>
+        <w:t xml:space="preserve">Name and describe the </w:t>
+      </w:r>
+      <w:r>
+        <w:rPr>
+          <w:lang w:val="en-US"/>
+        </w:rPr>
+        <w:t>characters in Demon Slayer</w:t>
+      </w:r>
+    </w:p>
+    <w:p>
+      <w:pPr>
+        <w:rPr>
+          <w:lang w:val="en-US"/>
+        </w:rPr>
+      </w:pPr>
+      <w:r>
+        <w:rPr>
+          <w:lang w:val="en-US"/>
+        </w:rPr>
+        <w:t>5</w:t>
+      </w:r>
+      <w:r>
+        <w:rPr>
+          <w:lang w:val="en-US"/>
+        </w:rPr>
+        <w:t>M</w:t>
+      </w:r>
+    </w:p>
+    <w:p>
+      <w:pPr>
+        <w:rPr>
+          <w:lang w:val="en-US"/>
+        </w:rPr>
+      </w:pPr>
+      <w:r>
+        <w:rPr>
+          <w:lang w:val="en-US"/>
+        </w:rPr>
+        <w:t>Tanjiro</w:t>
+      </w:r>
+      <w:r>
+        <w:rPr>
+          <w:lang w:val="en-US"/>
+        </w:rPr>
+        <w:t>: Water breathing; fire breathing</w:t>
+      </w:r>
+      <w:r>
+        <w:rPr>
+          <w:lang w:val="en-US"/>
+        </w:rPr>
+        <w:t>; Kama</w:t>
+      </w:r>
+      <w:r>
+        <w:rPr>
+          <w:lang w:val="en-US"/>
+        </w:rPr>
+        <w:t xml:space="preserve">boko </w:t>
+      </w:r>
       <w:proofErr w:type="gramStart"/>
       <w:r>
         <w:rPr>
           <w:lang w:val="en-US"/>
         </w:rPr>
-        <w:t>Sharingan</w:t>
-      </w:r>
-      <w:proofErr w:type="spellEnd"/>
+        <w:t>Gonpachiro</w:t>
+      </w:r>
       <w:proofErr w:type="gramEnd"/>
     </w:p>
     <w:p>
@@ -150,72 +256,48 @@
         <w:rPr>
           <w:lang w:val="en-US"/>
         </w:rPr>
-        <w:t xml:space="preserve">Sakura: </w:t>
-      </w:r>
-      <w:proofErr w:type="spellStart"/>
-      <w:r>
-        <w:rPr>
-          <w:lang w:val="en-US"/>
-        </w:rPr>
-        <w:t>Haruno</w:t>
-      </w:r>
-      <w:proofErr w:type="spellEnd"/>
-    </w:p>
-    <w:p>
-      <w:pPr>
-        <w:rPr>
-          <w:lang w:val="en-US"/>
-        </w:rPr>
-      </w:pPr>
-      <w:r>
-        <w:rPr>
-          <w:lang w:val="en-US"/>
-        </w:rPr>
-        <w:t xml:space="preserve">Rock: </w:t>
-      </w:r>
-      <w:r>
-        <w:rPr>
-          <w:lang w:val="en-US"/>
-        </w:rPr>
-        <w:t xml:space="preserve">Lee; </w:t>
-      </w:r>
-      <w:proofErr w:type="spellStart"/>
-      <w:r>
-        <w:rPr>
-          <w:lang w:val="en-US"/>
-        </w:rPr>
-        <w:t>Taijutsu</w:t>
-      </w:r>
-      <w:proofErr w:type="spellEnd"/>
-    </w:p>
-    <w:p>
-      <w:pPr>
-        <w:rPr>
-          <w:lang w:val="en-US"/>
-        </w:rPr>
-      </w:pPr>
-      <w:proofErr w:type="spellStart"/>
-      <w:r>
-        <w:rPr>
-          <w:lang w:val="en-US"/>
-        </w:rPr>
-        <w:t>Neji</w:t>
-      </w:r>
-      <w:proofErr w:type="spellEnd"/>
-      <w:r>
-        <w:rPr>
-          <w:lang w:val="en-US"/>
-        </w:rPr>
-        <w:t xml:space="preserve">: </w:t>
-      </w:r>
-      <w:proofErr w:type="spellStart"/>
-      <w:r>
-        <w:rPr>
-          <w:lang w:val="en-US"/>
-        </w:rPr>
-        <w:t>Hyuuga</w:t>
-      </w:r>
-      <w:proofErr w:type="spellEnd"/>
+        <w:t>Zenitsu: Thunder breathing</w:t>
+      </w:r>
+    </w:p>
+    <w:p>
+      <w:pPr>
+        <w:rPr>
+          <w:lang w:val="en-US"/>
+        </w:rPr>
+      </w:pPr>
+      <w:r>
+        <w:rPr>
+          <w:lang w:val="en-US"/>
+        </w:rPr>
+        <w:t xml:space="preserve">Nezuko: </w:t>
+      </w:r>
+      <w:r>
+        <w:rPr>
+          <w:lang w:val="en-US"/>
+        </w:rPr>
+        <w:t xml:space="preserve">half demon but doesn’t eat </w:t>
+      </w:r>
+      <w:proofErr w:type="gramStart"/>
+      <w:r>
+        <w:rPr>
+          <w:lang w:val="en-US"/>
+        </w:rPr>
+        <w:t>humans</w:t>
+      </w:r>
+      <w:proofErr w:type="gramEnd"/>
+    </w:p>
+    <w:p>
+      <w:pPr>
+        <w:rPr>
+          <w:lang w:val="en-US"/>
+        </w:rPr>
+      </w:pPr>
+      <w:r>
+        <w:rPr>
+          <w:lang w:val="en-US"/>
+        </w:rPr>
+        <w:t>Giyuu: Hashira</w:t>
+      </w:r>
       <w:r>
         <w:rPr>
           <w:lang w:val="en-US"/>
@@ -226,17 +308,15 @@
         <w:rPr>
           <w:lang w:val="en-US"/>
         </w:rPr>
-        <w:t xml:space="preserve"> can use </w:t>
-      </w:r>
-      <w:proofErr w:type="spellStart"/>
+        <w:t xml:space="preserve"> water </w:t>
+      </w:r>
       <w:proofErr w:type="gramStart"/>
       <w:r>
         <w:rPr>
           <w:lang w:val="en-US"/>
         </w:rPr>
-        <w:t>Byakugan</w:t>
-      </w:r>
-      <w:proofErr w:type="spellEnd"/>
+        <w:t>breathing</w:t>
+      </w:r>
       <w:proofErr w:type="gramEnd"/>
     </w:p>
     <w:p>
@@ -249,203 +329,7 @@
         <w:rPr>
           <w:lang w:val="en-US"/>
         </w:rPr>
-        <w:t xml:space="preserve">Name and describe the </w:t>
-      </w:r>
-      <w:r>
-        <w:rPr>
-          <w:lang w:val="en-US"/>
-        </w:rPr>
-        <w:t xml:space="preserve">characters in Demon </w:t>
-      </w:r>
-      <w:proofErr w:type="gramStart"/>
-      <w:r>
-        <w:rPr>
-          <w:lang w:val="en-US"/>
-        </w:rPr>
-        <w:t>Slayer</w:t>
-      </w:r>
-      <w:proofErr w:type="gramEnd"/>
-    </w:p>
-    <w:p>
-      <w:pPr>
-        <w:rPr>
-          <w:lang w:val="en-US"/>
-        </w:rPr>
-      </w:pPr>
-      <w:r>
-        <w:rPr>
-          <w:lang w:val="en-US"/>
-        </w:rPr>
-        <w:t>5</w:t>
-      </w:r>
-    </w:p>
-    <w:p>
-      <w:pPr>
-        <w:rPr>
-          <w:lang w:val="en-US"/>
-        </w:rPr>
-      </w:pPr>
-      <w:proofErr w:type="spellStart"/>
-      <w:r>
-        <w:rPr>
-          <w:lang w:val="en-US"/>
-        </w:rPr>
-        <w:t>Tanjiro</w:t>
-      </w:r>
-      <w:proofErr w:type="spellEnd"/>
-      <w:r>
-        <w:rPr>
-          <w:lang w:val="en-US"/>
-        </w:rPr>
-        <w:t>: Water breathing; fire breathing</w:t>
-      </w:r>
-      <w:r>
-        <w:rPr>
-          <w:lang w:val="en-US"/>
-        </w:rPr>
-        <w:t>; Kama</w:t>
-      </w:r>
-      <w:r>
-        <w:rPr>
-          <w:lang w:val="en-US"/>
-        </w:rPr>
-        <w:t xml:space="preserve">boko </w:t>
-      </w:r>
-      <w:proofErr w:type="spellStart"/>
-      <w:proofErr w:type="gramStart"/>
-      <w:r>
-        <w:rPr>
-          <w:lang w:val="en-US"/>
-        </w:rPr>
-        <w:t>Gonpachiro</w:t>
-      </w:r>
-      <w:proofErr w:type="spellEnd"/>
-      <w:proofErr w:type="gramEnd"/>
-    </w:p>
-    <w:p>
-      <w:pPr>
-        <w:rPr>
-          <w:lang w:val="en-US"/>
-        </w:rPr>
-      </w:pPr>
-      <w:proofErr w:type="spellStart"/>
-      <w:r>
-        <w:rPr>
-          <w:lang w:val="en-US"/>
-        </w:rPr>
-        <w:t>Zenitsu</w:t>
-      </w:r>
-      <w:proofErr w:type="spellEnd"/>
-      <w:r>
-        <w:rPr>
-          <w:lang w:val="en-US"/>
-        </w:rPr>
-        <w:t>: Thunder breathing</w:t>
-      </w:r>
-    </w:p>
-    <w:p>
-      <w:pPr>
-        <w:rPr>
-          <w:lang w:val="en-US"/>
-        </w:rPr>
-      </w:pPr>
-      <w:proofErr w:type="spellStart"/>
-      <w:r>
-        <w:rPr>
-          <w:lang w:val="en-US"/>
-        </w:rPr>
-        <w:t>Nezuko</w:t>
-      </w:r>
-      <w:proofErr w:type="spellEnd"/>
-      <w:r>
-        <w:rPr>
-          <w:lang w:val="en-US"/>
-        </w:rPr>
-        <w:t xml:space="preserve">: </w:t>
-      </w:r>
-      <w:r>
-        <w:rPr>
-          <w:lang w:val="en-US"/>
-        </w:rPr>
-        <w:t xml:space="preserve">half demon but doesn’t eat </w:t>
-      </w:r>
-      <w:proofErr w:type="gramStart"/>
-      <w:r>
-        <w:rPr>
-          <w:lang w:val="en-US"/>
-        </w:rPr>
-        <w:t>humans</w:t>
-      </w:r>
-      <w:proofErr w:type="gramEnd"/>
-    </w:p>
-    <w:p>
-      <w:pPr>
-        <w:rPr>
-          <w:lang w:val="en-US"/>
-        </w:rPr>
-      </w:pPr>
-      <w:proofErr w:type="spellStart"/>
-      <w:r>
-        <w:rPr>
-          <w:lang w:val="en-US"/>
-        </w:rPr>
-        <w:t>Giyuu</w:t>
-      </w:r>
-      <w:proofErr w:type="spellEnd"/>
-      <w:r>
-        <w:rPr>
-          <w:lang w:val="en-US"/>
-        </w:rPr>
-        <w:t xml:space="preserve">: </w:t>
-      </w:r>
-      <w:proofErr w:type="spellStart"/>
-      <w:r>
-        <w:rPr>
-          <w:lang w:val="en-US"/>
-        </w:rPr>
-        <w:t>Hashira</w:t>
-      </w:r>
-      <w:proofErr w:type="spellEnd"/>
-      <w:r>
-        <w:rPr>
-          <w:lang w:val="en-US"/>
-        </w:rPr>
-        <w:t>;</w:t>
-      </w:r>
-      <w:r>
-        <w:rPr>
-          <w:lang w:val="en-US"/>
-        </w:rPr>
-        <w:t xml:space="preserve"> water </w:t>
-      </w:r>
-      <w:proofErr w:type="gramStart"/>
-      <w:r>
-        <w:rPr>
-          <w:lang w:val="en-US"/>
-        </w:rPr>
-        <w:t>breathing</w:t>
-      </w:r>
-      <w:proofErr w:type="gramEnd"/>
-    </w:p>
-    <w:p>
-      <w:pPr>
-        <w:rPr>
-          <w:lang w:val="en-US"/>
-        </w:rPr>
-      </w:pPr>
-      <w:proofErr w:type="spellStart"/>
-      <w:r>
-        <w:rPr>
-          <w:lang w:val="en-US"/>
-        </w:rPr>
-        <w:t>Inosuke</w:t>
-      </w:r>
-      <w:proofErr w:type="spellEnd"/>
-      <w:r>
-        <w:rPr>
-          <w:lang w:val="en-US"/>
-        </w:rPr>
-        <w:t xml:space="preserve">: beast </w:t>
+        <w:t xml:space="preserve">Inosuke: beast </w:t>
       </w:r>
       <w:proofErr w:type="gramStart"/>
       <w:r>

</xml_diff>